<commit_message>
Added copyright notice and delay launch option
</commit_message>
<xml_diff>
--- a/Gadgets/TACoBell_IR_Dashboard/instructions.docx
+++ b/Gadgets/TACoBell_IR_Dashboard/instructions.docx
@@ -84,7 +84,7 @@
             <w:rPr>
               <w:noProof/>
             </w:rPr>
-            <w:instrText xml:space="preserve"> PAGEREF _Toc376519895 \h </w:instrText>
+            <w:instrText xml:space="preserve"> PAGEREF _Toc376763655 \h </w:instrText>
           </w:r>
           <w:r>
             <w:rPr>
@@ -144,7 +144,7 @@
             <w:rPr>
               <w:noProof/>
             </w:rPr>
-            <w:instrText xml:space="preserve"> PAGEREF _Toc376519896 \h </w:instrText>
+            <w:instrText xml:space="preserve"> PAGEREF _Toc376763656 \h </w:instrText>
           </w:r>
           <w:r>
             <w:rPr>
@@ -204,7 +204,7 @@
             <w:rPr>
               <w:noProof/>
             </w:rPr>
-            <w:instrText xml:space="preserve"> PAGEREF _Toc376519897 \h </w:instrText>
+            <w:instrText xml:space="preserve"> PAGEREF _Toc376763657 \h </w:instrText>
           </w:r>
           <w:r>
             <w:rPr>
@@ -264,7 +264,7 @@
             <w:rPr>
               <w:noProof/>
             </w:rPr>
-            <w:instrText xml:space="preserve"> PAGEREF _Toc376519898 \h </w:instrText>
+            <w:instrText xml:space="preserve"> PAGEREF _Toc376763658 \h </w:instrText>
           </w:r>
           <w:r>
             <w:rPr>
@@ -324,7 +324,7 @@
             <w:rPr>
               <w:noProof/>
             </w:rPr>
-            <w:instrText xml:space="preserve"> PAGEREF _Toc376519899 \h </w:instrText>
+            <w:instrText xml:space="preserve"> PAGEREF _Toc376763659 \h </w:instrText>
           </w:r>
           <w:r>
             <w:rPr>
@@ -342,6 +342,66 @@
               <w:noProof/>
             </w:rPr>
             <w:t>5</w:t>
+          </w:r>
+          <w:r>
+            <w:rPr>
+              <w:noProof/>
+            </w:rPr>
+            <w:fldChar w:fldCharType="end"/>
+          </w:r>
+        </w:p>
+        <w:p>
+          <w:pPr>
+            <w:pStyle w:val="TOC3"/>
+            <w:tabs>
+              <w:tab w:val="right" w:leader="dot" w:pos="9016"/>
+            </w:tabs>
+            <w:rPr>
+              <w:rFonts w:eastAsiaTheme="minorEastAsia"/>
+              <w:noProof/>
+              <w:lang w:eastAsia="en-GB"/>
+            </w:rPr>
+          </w:pPr>
+          <w:r>
+            <w:rPr>
+              <w:noProof/>
+            </w:rPr>
+            <w:t>Sidebar Process Hung When Working Remotely</w:t>
+          </w:r>
+          <w:r>
+            <w:rPr>
+              <w:noProof/>
+            </w:rPr>
+            <w:tab/>
+          </w:r>
+          <w:r>
+            <w:rPr>
+              <w:noProof/>
+            </w:rPr>
+            <w:fldChar w:fldCharType="begin"/>
+          </w:r>
+          <w:r>
+            <w:rPr>
+              <w:noProof/>
+            </w:rPr>
+            <w:instrText xml:space="preserve"> PAGEREF _Toc376763660 \h </w:instrText>
+          </w:r>
+          <w:r>
+            <w:rPr>
+              <w:noProof/>
+            </w:rPr>
+          </w:r>
+          <w:r>
+            <w:rPr>
+              <w:noProof/>
+            </w:rPr>
+            <w:fldChar w:fldCharType="separate"/>
+          </w:r>
+          <w:r>
+            <w:rPr>
+              <w:noProof/>
+            </w:rPr>
+            <w:t>6</w:t>
           </w:r>
           <w:r>
             <w:rPr>
@@ -384,7 +444,7 @@
             <w:rPr>
               <w:noProof/>
             </w:rPr>
-            <w:instrText xml:space="preserve"> PAGEREF _Toc376519900 \h </w:instrText>
+            <w:instrText xml:space="preserve"> PAGEREF _Toc376763661 \h </w:instrText>
           </w:r>
           <w:r>
             <w:rPr>
@@ -434,6 +494,8 @@
             </w:rPr>
             <w:tab/>
           </w:r>
+          <w:bookmarkStart w:id="0" w:name="_GoBack"/>
+          <w:bookmarkEnd w:id="0"/>
           <w:r>
             <w:rPr>
               <w:noProof/>
@@ -444,7 +506,7 @@
             <w:rPr>
               <w:noProof/>
             </w:rPr>
-            <w:instrText xml:space="preserve"> PAGEREF _Toc376519901 \h </w:instrText>
+            <w:instrText xml:space="preserve"> PAGEREF _Toc376763662 \h </w:instrText>
           </w:r>
           <w:r>
             <w:rPr>
@@ -504,7 +566,7 @@
             <w:rPr>
               <w:noProof/>
             </w:rPr>
-            <w:instrText xml:space="preserve"> PAGEREF _Toc376519902 \h </w:instrText>
+            <w:instrText xml:space="preserve"> PAGEREF _Toc376763663 \h </w:instrText>
           </w:r>
           <w:r>
             <w:rPr>
@@ -564,7 +626,7 @@
             <w:rPr>
               <w:noProof/>
             </w:rPr>
-            <w:instrText xml:space="preserve"> PAGEREF _Toc376519903 \h </w:instrText>
+            <w:instrText xml:space="preserve"> PAGEREF _Toc376763664 \h </w:instrText>
           </w:r>
           <w:r>
             <w:rPr>
@@ -624,7 +686,7 @@
             <w:rPr>
               <w:noProof/>
             </w:rPr>
-            <w:instrText xml:space="preserve"> PAGEREF _Toc376519904 \h </w:instrText>
+            <w:instrText xml:space="preserve"> PAGEREF _Toc376763665 \h </w:instrText>
           </w:r>
           <w:r>
             <w:rPr>
@@ -684,7 +746,7 @@
             <w:rPr>
               <w:noProof/>
             </w:rPr>
-            <w:instrText xml:space="preserve"> PAGEREF _Toc376519905 \h </w:instrText>
+            <w:instrText xml:space="preserve"> PAGEREF _Toc376763666 \h </w:instrText>
           </w:r>
           <w:r>
             <w:rPr>
@@ -744,7 +806,7 @@
             <w:rPr>
               <w:noProof/>
             </w:rPr>
-            <w:instrText xml:space="preserve"> PAGEREF _Toc376519906 \h </w:instrText>
+            <w:instrText xml:space="preserve"> PAGEREF _Toc376763667 \h </w:instrText>
           </w:r>
           <w:r>
             <w:rPr>
@@ -804,7 +866,7 @@
             <w:rPr>
               <w:noProof/>
             </w:rPr>
-            <w:instrText xml:space="preserve"> PAGEREF _Toc376519907 \h </w:instrText>
+            <w:instrText xml:space="preserve"> PAGEREF _Toc376763668 \h </w:instrText>
           </w:r>
           <w:r>
             <w:rPr>
@@ -864,7 +926,7 @@
             <w:rPr>
               <w:noProof/>
             </w:rPr>
-            <w:instrText xml:space="preserve"> PAGEREF _Toc376519908 \h </w:instrText>
+            <w:instrText xml:space="preserve"> PAGEREF _Toc376763669 \h </w:instrText>
           </w:r>
           <w:r>
             <w:rPr>
@@ -924,7 +986,7 @@
             <w:rPr>
               <w:noProof/>
             </w:rPr>
-            <w:instrText xml:space="preserve"> PAGEREF _Toc376519909 \h </w:instrText>
+            <w:instrText xml:space="preserve"> PAGEREF _Toc376763670 \h </w:instrText>
           </w:r>
           <w:r>
             <w:rPr>
@@ -984,7 +1046,7 @@
             <w:rPr>
               <w:noProof/>
             </w:rPr>
-            <w:instrText xml:space="preserve"> PAGEREF _Toc376519910 \h </w:instrText>
+            <w:instrText xml:space="preserve"> PAGEREF _Toc376763671 \h </w:instrText>
           </w:r>
           <w:r>
             <w:rPr>
@@ -1044,7 +1106,7 @@
             <w:rPr>
               <w:noProof/>
             </w:rPr>
-            <w:instrText xml:space="preserve"> PAGEREF _Toc376519911 \h </w:instrText>
+            <w:instrText xml:space="preserve"> PAGEREF _Toc376763672 \h </w:instrText>
           </w:r>
           <w:r>
             <w:rPr>
@@ -1104,7 +1166,7 @@
             <w:rPr>
               <w:noProof/>
             </w:rPr>
-            <w:instrText xml:space="preserve"> PAGEREF _Toc376519912 \h </w:instrText>
+            <w:instrText xml:space="preserve"> PAGEREF _Toc376763673 \h </w:instrText>
           </w:r>
           <w:r>
             <w:rPr>
@@ -1164,7 +1226,7 @@
             <w:rPr>
               <w:noProof/>
             </w:rPr>
-            <w:instrText xml:space="preserve"> PAGEREF _Toc376519913 \h </w:instrText>
+            <w:instrText xml:space="preserve"> PAGEREF _Toc376763674 \h </w:instrText>
           </w:r>
           <w:r>
             <w:rPr>
@@ -1224,7 +1286,7 @@
             <w:rPr>
               <w:noProof/>
             </w:rPr>
-            <w:instrText xml:space="preserve"> PAGEREF _Toc376519914 \h </w:instrText>
+            <w:instrText xml:space="preserve"> PAGEREF _Toc376763675 \h </w:instrText>
           </w:r>
           <w:r>
             <w:rPr>
@@ -1284,7 +1346,7 @@
             <w:rPr>
               <w:noProof/>
             </w:rPr>
-            <w:instrText xml:space="preserve"> PAGEREF _Toc376519915 \h </w:instrText>
+            <w:instrText xml:space="preserve"> PAGEREF _Toc376763676 \h </w:instrText>
           </w:r>
           <w:r>
             <w:rPr>
@@ -1344,7 +1406,7 @@
             <w:rPr>
               <w:noProof/>
             </w:rPr>
-            <w:instrText xml:space="preserve"> PAGEREF _Toc376519916 \h </w:instrText>
+            <w:instrText xml:space="preserve"> PAGEREF _Toc376763677 \h </w:instrText>
           </w:r>
           <w:r>
             <w:rPr>
@@ -1404,7 +1466,7 @@
             <w:rPr>
               <w:noProof/>
             </w:rPr>
-            <w:instrText xml:space="preserve"> PAGEREF _Toc376519917 \h </w:instrText>
+            <w:instrText xml:space="preserve"> PAGEREF _Toc376763678 \h </w:instrText>
           </w:r>
           <w:r>
             <w:rPr>
@@ -1464,7 +1526,7 @@
             <w:rPr>
               <w:noProof/>
             </w:rPr>
-            <w:instrText xml:space="preserve"> PAGEREF _Toc376519918 \h </w:instrText>
+            <w:instrText xml:space="preserve"> PAGEREF _Toc376763679 \h </w:instrText>
           </w:r>
           <w:r>
             <w:rPr>
@@ -1524,7 +1586,7 @@
             <w:rPr>
               <w:noProof/>
             </w:rPr>
-            <w:instrText xml:space="preserve"> PAGEREF _Toc376519919 \h </w:instrText>
+            <w:instrText xml:space="preserve"> PAGEREF _Toc376763680 \h </w:instrText>
           </w:r>
           <w:r>
             <w:rPr>
@@ -1584,7 +1646,7 @@
             <w:rPr>
               <w:noProof/>
             </w:rPr>
-            <w:instrText xml:space="preserve"> PAGEREF _Toc376519920 \h </w:instrText>
+            <w:instrText xml:space="preserve"> PAGEREF _Toc376763681 \h </w:instrText>
           </w:r>
           <w:r>
             <w:rPr>
@@ -1644,7 +1706,7 @@
             <w:rPr>
               <w:noProof/>
             </w:rPr>
-            <w:instrText xml:space="preserve"> PAGEREF _Toc376519921 \h </w:instrText>
+            <w:instrText xml:space="preserve"> PAGEREF _Toc376763682 \h </w:instrText>
           </w:r>
           <w:r>
             <w:rPr>
@@ -1704,7 +1766,7 @@
             <w:rPr>
               <w:noProof/>
             </w:rPr>
-            <w:instrText xml:space="preserve"> PAGEREF _Toc376519922 \h </w:instrText>
+            <w:instrText xml:space="preserve"> PAGEREF _Toc376763683 \h </w:instrText>
           </w:r>
           <w:r>
             <w:rPr>
@@ -1764,7 +1826,7 @@
             <w:rPr>
               <w:noProof/>
             </w:rPr>
-            <w:instrText xml:space="preserve"> PAGEREF _Toc376519923 \h </w:instrText>
+            <w:instrText xml:space="preserve"> PAGEREF _Toc376763684 \h </w:instrText>
           </w:r>
           <w:r>
             <w:rPr>
@@ -1825,7 +1887,7 @@
             <w:rPr>
               <w:noProof/>
             </w:rPr>
-            <w:instrText xml:space="preserve"> PAGEREF _Toc376519924 \h </w:instrText>
+            <w:instrText xml:space="preserve"> PAGEREF _Toc376763685 \h </w:instrText>
           </w:r>
           <w:r>
             <w:rPr>
@@ -1885,7 +1947,7 @@
             <w:rPr>
               <w:noProof/>
             </w:rPr>
-            <w:instrText xml:space="preserve"> PAGEREF _Toc376519925 \h </w:instrText>
+            <w:instrText xml:space="preserve"> PAGEREF _Toc376763686 \h </w:instrText>
           </w:r>
           <w:r>
             <w:rPr>
@@ -1945,7 +2007,7 @@
             <w:rPr>
               <w:noProof/>
             </w:rPr>
-            <w:instrText xml:space="preserve"> PAGEREF _Toc376519926 \h </w:instrText>
+            <w:instrText xml:space="preserve"> PAGEREF _Toc376763687 \h </w:instrText>
           </w:r>
           <w:r>
             <w:rPr>
@@ -2005,7 +2067,7 @@
             <w:rPr>
               <w:noProof/>
             </w:rPr>
-            <w:instrText xml:space="preserve"> PAGEREF _Toc376519927 \h </w:instrText>
+            <w:instrText xml:space="preserve"> PAGEREF _Toc376763688 \h </w:instrText>
           </w:r>
           <w:r>
             <w:rPr>
@@ -2065,7 +2127,7 @@
             <w:rPr>
               <w:noProof/>
             </w:rPr>
-            <w:instrText xml:space="preserve"> PAGEREF _Toc376519928 \h </w:instrText>
+            <w:instrText xml:space="preserve"> PAGEREF _Toc376763689 \h </w:instrText>
           </w:r>
           <w:r>
             <w:rPr>
@@ -2125,7 +2187,7 @@
             <w:rPr>
               <w:noProof/>
             </w:rPr>
-            <w:instrText xml:space="preserve"> PAGEREF _Toc376519929 \h </w:instrText>
+            <w:instrText xml:space="preserve"> PAGEREF _Toc376763690 \h </w:instrText>
           </w:r>
           <w:r>
             <w:rPr>
@@ -2185,7 +2247,7 @@
             <w:rPr>
               <w:noProof/>
             </w:rPr>
-            <w:instrText xml:space="preserve"> PAGEREF _Toc376519930 \h </w:instrText>
+            <w:instrText xml:space="preserve"> PAGEREF _Toc376763691 \h </w:instrText>
           </w:r>
           <w:r>
             <w:rPr>
@@ -2245,7 +2307,7 @@
             <w:rPr>
               <w:noProof/>
             </w:rPr>
-            <w:instrText xml:space="preserve"> PAGEREF _Toc376519931 \h </w:instrText>
+            <w:instrText xml:space="preserve"> PAGEREF _Toc376763692 \h </w:instrText>
           </w:r>
           <w:r>
             <w:rPr>
@@ -2263,6 +2325,126 @@
               <w:noProof/>
             </w:rPr>
             <w:t>22</w:t>
+          </w:r>
+          <w:r>
+            <w:rPr>
+              <w:noProof/>
+            </w:rPr>
+            <w:fldChar w:fldCharType="end"/>
+          </w:r>
+        </w:p>
+        <w:p>
+          <w:pPr>
+            <w:pStyle w:val="TOC2"/>
+            <w:tabs>
+              <w:tab w:val="right" w:leader="dot" w:pos="9016"/>
+            </w:tabs>
+            <w:rPr>
+              <w:rFonts w:eastAsiaTheme="minorEastAsia"/>
+              <w:noProof/>
+              <w:lang w:eastAsia="en-GB"/>
+            </w:rPr>
+          </w:pPr>
+          <w:r>
+            <w:rPr>
+              <w:noProof/>
+            </w:rPr>
+            <w:t>Delay Start</w:t>
+          </w:r>
+          <w:r>
+            <w:rPr>
+              <w:noProof/>
+            </w:rPr>
+            <w:tab/>
+          </w:r>
+          <w:r>
+            <w:rPr>
+              <w:noProof/>
+            </w:rPr>
+            <w:fldChar w:fldCharType="begin"/>
+          </w:r>
+          <w:r>
+            <w:rPr>
+              <w:noProof/>
+            </w:rPr>
+            <w:instrText xml:space="preserve"> PAGEREF _Toc376763693 \h </w:instrText>
+          </w:r>
+          <w:r>
+            <w:rPr>
+              <w:noProof/>
+            </w:rPr>
+          </w:r>
+          <w:r>
+            <w:rPr>
+              <w:noProof/>
+            </w:rPr>
+            <w:fldChar w:fldCharType="separate"/>
+          </w:r>
+          <w:r>
+            <w:rPr>
+              <w:noProof/>
+            </w:rPr>
+            <w:t>22</w:t>
+          </w:r>
+          <w:r>
+            <w:rPr>
+              <w:noProof/>
+            </w:rPr>
+            <w:fldChar w:fldCharType="end"/>
+          </w:r>
+        </w:p>
+        <w:p>
+          <w:pPr>
+            <w:pStyle w:val="TOC4"/>
+            <w:tabs>
+              <w:tab w:val="right" w:leader="dot" w:pos="9016"/>
+            </w:tabs>
+            <w:rPr>
+              <w:rFonts w:eastAsiaTheme="minorEastAsia"/>
+              <w:noProof/>
+              <w:lang w:eastAsia="en-GB"/>
+            </w:rPr>
+          </w:pPr>
+          <w:r>
+            <w:rPr>
+              <w:noProof/>
+            </w:rPr>
+            <w:t>Example - Delay of 15 minutes</w:t>
+          </w:r>
+          <w:r>
+            <w:rPr>
+              <w:noProof/>
+            </w:rPr>
+            <w:tab/>
+          </w:r>
+          <w:r>
+            <w:rPr>
+              <w:noProof/>
+            </w:rPr>
+            <w:fldChar w:fldCharType="begin"/>
+          </w:r>
+          <w:r>
+            <w:rPr>
+              <w:noProof/>
+            </w:rPr>
+            <w:instrText xml:space="preserve"> PAGEREF _Toc376763694 \h </w:instrText>
+          </w:r>
+          <w:r>
+            <w:rPr>
+              <w:noProof/>
+            </w:rPr>
+          </w:r>
+          <w:r>
+            <w:rPr>
+              <w:noProof/>
+            </w:rPr>
+            <w:fldChar w:fldCharType="separate"/>
+          </w:r>
+          <w:r>
+            <w:rPr>
+              <w:noProof/>
+            </w:rPr>
+            <w:t>23</w:t>
           </w:r>
           <w:r>
             <w:rPr>
@@ -2305,7 +2487,7 @@
             <w:rPr>
               <w:noProof/>
             </w:rPr>
-            <w:instrText xml:space="preserve"> PAGEREF _Toc376519932 \h </w:instrText>
+            <w:instrText xml:space="preserve"> PAGEREF _Toc376763695 \h </w:instrText>
           </w:r>
           <w:r>
             <w:rPr>
@@ -2322,7 +2504,7 @@
             <w:rPr>
               <w:noProof/>
             </w:rPr>
-            <w:t>23</w:t>
+            <w:t>24</w:t>
           </w:r>
           <w:r>
             <w:rPr>
@@ -2357,11 +2539,11 @@
       <w:pPr>
         <w:pStyle w:val="Heading1"/>
       </w:pPr>
-      <w:bookmarkStart w:id="0" w:name="_Toc376519895"/>
+      <w:bookmarkStart w:id="1" w:name="_Toc376763655"/>
       <w:r>
         <w:t>Purpose</w:t>
       </w:r>
-      <w:bookmarkEnd w:id="0"/>
+      <w:bookmarkEnd w:id="1"/>
     </w:p>
     <w:p>
       <w:r>
@@ -2455,11 +2637,11 @@
       <w:pPr>
         <w:pStyle w:val="Heading1"/>
       </w:pPr>
-      <w:bookmarkStart w:id="1" w:name="_Toc376519896"/>
+      <w:bookmarkStart w:id="2" w:name="_Toc376763656"/>
       <w:r>
         <w:t>Installation</w:t>
       </w:r>
-      <w:bookmarkEnd w:id="1"/>
+      <w:bookmarkEnd w:id="2"/>
     </w:p>
     <w:p>
       <w:r>
@@ -2556,10 +2738,10 @@
             <v:path o:extrusionok="f" gradientshapeok="t" o:connecttype="rect"/>
             <o:lock v:ext="edit" aspectratio="t"/>
           </v:shapetype>
-          <v:shape id="_x0000_i1026" type="#_x0000_t75" style="width:76.5pt;height:49.5pt" o:ole="">
+          <v:shape id="_x0000_i1025" type="#_x0000_t75" style="width:76.5pt;height:49.5pt" o:ole="">
             <v:imagedata r:id="rId8" o:title=""/>
           </v:shape>
-          <o:OLEObject Type="Embed" ProgID="Package" ShapeID="_x0000_i1026" DrawAspect="Icon" ObjectID="_1450267918" r:id="rId9"/>
+          <o:OLEObject Type="Embed" ProgID="Package" ShapeID="_x0000_i1025" DrawAspect="Icon" ObjectID="_1450505537" r:id="rId9"/>
         </w:object>
       </w:r>
     </w:p>
@@ -2571,12 +2753,7 @@
         <w:t xml:space="preserve"> "Desktop Gadgets - </w:t>
       </w:r>
       <w:r>
-        <w:t>Secu</w:t>
-      </w:r>
-      <w:bookmarkStart w:id="2" w:name="_GoBack"/>
-      <w:bookmarkEnd w:id="2"/>
-      <w:r>
-        <w:t>rity Warning</w:t>
+        <w:t>Security Warning</w:t>
       </w:r>
       <w:r>
         <w:t>"</w:t>
@@ -2698,7 +2875,7 @@
       <w:pPr>
         <w:pStyle w:val="Heading2"/>
       </w:pPr>
-      <w:bookmarkStart w:id="3" w:name="_Toc376519897"/>
+      <w:bookmarkStart w:id="3" w:name="_Toc376763657"/>
       <w:r>
         <w:t>Installation Issues</w:t>
       </w:r>
@@ -2713,7 +2890,7 @@
       <w:pPr>
         <w:pStyle w:val="Heading3"/>
       </w:pPr>
-      <w:bookmarkStart w:id="4" w:name="_Toc376519898"/>
+      <w:bookmarkStart w:id="4" w:name="_Toc376763658"/>
       <w:r>
         <w:t>Windows Gadget Platform Not Installed</w:t>
       </w:r>
@@ -2882,7 +3059,7 @@
       <w:pPr>
         <w:pStyle w:val="Heading3"/>
       </w:pPr>
-      <w:bookmarkStart w:id="5" w:name="_Toc376519899"/>
+      <w:bookmarkStart w:id="5" w:name="_Toc376763659"/>
       <w:r>
         <w:t>Windows Sidebar Not Enabled</w:t>
       </w:r>
@@ -2969,11 +3146,50 @@
       </w:pPr>
       <w:r>
         <w:object w:dxaOrig="1531" w:dyaOrig="990">
-          <v:shape id="_x0000_i1025" type="#_x0000_t75" style="width:76.5pt;height:49.5pt" o:ole="">
+          <v:shape id="_x0000_i1026" type="#_x0000_t75" style="width:76.5pt;height:49.5pt" o:ole="">
             <v:imagedata r:id="rId14" o:title=""/>
           </v:shape>
-          <o:OLEObject Type="Embed" ProgID="Package" ShapeID="_x0000_i1025" DrawAspect="Icon" ObjectID="_1450267919" r:id="rId15"/>
+          <o:OLEObject Type="Embed" ProgID="Package" ShapeID="_x0000_i1026" DrawAspect="Icon" ObjectID="_1450505538" r:id="rId15"/>
         </w:object>
+      </w:r>
+    </w:p>
+    <w:p>
+      <w:pPr>
+        <w:pStyle w:val="Heading3"/>
+      </w:pPr>
+      <w:bookmarkStart w:id="6" w:name="_Toc376763660"/>
+      <w:r>
+        <w:t>Sidebar P</w:t>
+      </w:r>
+      <w:r>
+        <w:t xml:space="preserve">rocess </w:t>
+      </w:r>
+      <w:r>
+        <w:t>H</w:t>
+      </w:r>
+      <w:r>
+        <w:t xml:space="preserve">ung </w:t>
+      </w:r>
+      <w:r>
+        <w:t>W</w:t>
+      </w:r>
+      <w:r>
+        <w:t xml:space="preserve">hen </w:t>
+      </w:r>
+      <w:r>
+        <w:t>W</w:t>
+      </w:r>
+      <w:r>
+        <w:t xml:space="preserve">orking </w:t>
+      </w:r>
+      <w:r>
+        <w:t>Remotely</w:t>
+      </w:r>
+      <w:bookmarkEnd w:id="6"/>
+    </w:p>
+    <w:p>
+      <w:r>
+        <w:t>When working remotely if the TACoBell gadget is set to run upon logging into Windows, the Sidebar process may become hung.  This is because the TACoBell web site is not initially available working remotely until you have logged into the Siemens network using Siemens Remote Access.  This issue can be overcome by setting the TACoBell "Delay start" option.</w:t>
       </w:r>
     </w:p>
     <w:p>
@@ -2995,11 +3211,11 @@
       <w:pPr>
         <w:pStyle w:val="Heading1"/>
       </w:pPr>
-      <w:bookmarkStart w:id="6" w:name="_Toc376519900"/>
+      <w:bookmarkStart w:id="7" w:name="_Toc376763661"/>
       <w:r>
         <w:t>Enabling and Disabling the Gadget</w:t>
       </w:r>
-      <w:bookmarkEnd w:id="6"/>
+      <w:bookmarkEnd w:id="7"/>
     </w:p>
     <w:p>
       <w:r>
@@ -3016,11 +3232,11 @@
       <w:pPr>
         <w:pStyle w:val="Heading2"/>
       </w:pPr>
-      <w:bookmarkStart w:id="7" w:name="_Toc376519901"/>
+      <w:bookmarkStart w:id="8" w:name="_Toc376763662"/>
       <w:r>
         <w:t>Disable Gadget</w:t>
       </w:r>
-      <w:bookmarkEnd w:id="7"/>
+      <w:bookmarkEnd w:id="8"/>
       <w:r>
         <w:t xml:space="preserve"> </w:t>
       </w:r>
@@ -3154,11 +3370,11 @@
       <w:pPr>
         <w:pStyle w:val="Heading2"/>
       </w:pPr>
-      <w:bookmarkStart w:id="8" w:name="_Toc376519902"/>
+      <w:bookmarkStart w:id="9" w:name="_Toc376763663"/>
       <w:r>
         <w:t>Enable Gadget</w:t>
       </w:r>
-      <w:bookmarkEnd w:id="8"/>
+      <w:bookmarkEnd w:id="9"/>
     </w:p>
     <w:p>
       <w:r>
@@ -3296,11 +3512,11 @@
       <w:pPr>
         <w:pStyle w:val="Heading1"/>
       </w:pPr>
-      <w:bookmarkStart w:id="9" w:name="_Toc376519903"/>
+      <w:bookmarkStart w:id="10" w:name="_Toc376763664"/>
       <w:r>
         <w:t>Usage</w:t>
       </w:r>
-      <w:bookmarkEnd w:id="9"/>
+      <w:bookmarkEnd w:id="10"/>
     </w:p>
     <w:p>
       <w:r>
@@ -3311,14 +3527,14 @@
       <w:pPr>
         <w:pStyle w:val="Heading2"/>
       </w:pPr>
-      <w:bookmarkStart w:id="10" w:name="_Toc376519904"/>
+      <w:bookmarkStart w:id="11" w:name="_Toc376763665"/>
       <w:r>
         <w:t xml:space="preserve">Position the </w:t>
       </w:r>
       <w:r>
         <w:t>Gadget</w:t>
       </w:r>
-      <w:bookmarkEnd w:id="10"/>
+      <w:bookmarkEnd w:id="11"/>
     </w:p>
     <w:p>
       <w:r>
@@ -3383,11 +3599,11 @@
       <w:pPr>
         <w:pStyle w:val="Heading2"/>
       </w:pPr>
-      <w:bookmarkStart w:id="11" w:name="_Toc376519905"/>
+      <w:bookmarkStart w:id="12" w:name="_Toc376763666"/>
       <w:r>
         <w:t>Displaying Large Window Size</w:t>
       </w:r>
-      <w:bookmarkEnd w:id="11"/>
+      <w:bookmarkEnd w:id="12"/>
     </w:p>
     <w:p>
       <w:r>
@@ -3619,11 +3835,11 @@
       <w:pPr>
         <w:pStyle w:val="Heading2"/>
       </w:pPr>
-      <w:bookmarkStart w:id="12" w:name="_Toc376519906"/>
+      <w:bookmarkStart w:id="13" w:name="_Toc376763667"/>
       <w:r>
         <w:t>Displaying Small Window Size</w:t>
       </w:r>
-      <w:bookmarkEnd w:id="12"/>
+      <w:bookmarkEnd w:id="13"/>
     </w:p>
     <w:p>
       <w:r>
@@ -3751,14 +3967,14 @@
       <w:pPr>
         <w:pStyle w:val="Heading2"/>
       </w:pPr>
-      <w:bookmarkStart w:id="13" w:name="_Toc376519907"/>
+      <w:bookmarkStart w:id="14" w:name="_Toc376763668"/>
       <w:r>
         <w:t>Always On Top</w:t>
       </w:r>
       <w:r>
         <w:t xml:space="preserve"> of Other Windows</w:t>
       </w:r>
-      <w:bookmarkEnd w:id="13"/>
+      <w:bookmarkEnd w:id="14"/>
     </w:p>
     <w:p>
       <w:r>
@@ -3888,11 +4104,11 @@
       <w:pPr>
         <w:pStyle w:val="Heading2"/>
       </w:pPr>
-      <w:bookmarkStart w:id="14" w:name="_Toc376519908"/>
+      <w:bookmarkStart w:id="15" w:name="_Toc376763669"/>
       <w:r>
         <w:t>Transparency of Gadget When Not Active Window</w:t>
       </w:r>
-      <w:bookmarkEnd w:id="14"/>
+      <w:bookmarkEnd w:id="15"/>
     </w:p>
     <w:p>
       <w:r>
@@ -3970,7 +4186,7 @@
       </w:r>
     </w:p>
     <w:p>
-      <w:bookmarkStart w:id="15" w:name="_Toc376519909"/>
+      <w:bookmarkStart w:id="16" w:name="_Toc376763670"/>
       <w:r>
         <w:rPr>
           <w:rStyle w:val="Heading4Char"/>
@@ -3983,7 +4199,7 @@
         </w:rPr>
         <w:t>Always on top and 100% opacity</w:t>
       </w:r>
-      <w:bookmarkEnd w:id="15"/>
+      <w:bookmarkEnd w:id="16"/>
       <w:r>
         <w:t>:</w:t>
       </w:r>
@@ -4035,7 +4251,7 @@
       </w:r>
     </w:p>
     <w:p>
-      <w:bookmarkStart w:id="16" w:name="_Toc376519910"/>
+      <w:bookmarkStart w:id="17" w:name="_Toc376763671"/>
       <w:r>
         <w:rPr>
           <w:rStyle w:val="Heading4Char"/>
@@ -4048,7 +4264,7 @@
         </w:rPr>
         <w:t>Always on top and 80% opacity</w:t>
       </w:r>
-      <w:bookmarkEnd w:id="16"/>
+      <w:bookmarkEnd w:id="17"/>
       <w:r>
         <w:t>:</w:t>
       </w:r>
@@ -4100,7 +4316,7 @@
       </w:r>
     </w:p>
     <w:p>
-      <w:bookmarkStart w:id="17" w:name="_Toc376519911"/>
+      <w:bookmarkStart w:id="18" w:name="_Toc376763672"/>
       <w:r>
         <w:rPr>
           <w:rStyle w:val="Heading4Char"/>
@@ -4113,7 +4329,7 @@
         </w:rPr>
         <w:t>Always on top and 60% opacity</w:t>
       </w:r>
-      <w:bookmarkEnd w:id="17"/>
+      <w:bookmarkEnd w:id="18"/>
       <w:r>
         <w:t>:</w:t>
       </w:r>
@@ -4165,7 +4381,7 @@
       </w:r>
     </w:p>
     <w:p>
-      <w:bookmarkStart w:id="18" w:name="_Toc376519912"/>
+      <w:bookmarkStart w:id="19" w:name="_Toc376763673"/>
       <w:r>
         <w:rPr>
           <w:rStyle w:val="Heading4Char"/>
@@ -4178,7 +4394,7 @@
         </w:rPr>
         <w:t>Always on top and 40% opacity</w:t>
       </w:r>
-      <w:bookmarkEnd w:id="18"/>
+      <w:bookmarkEnd w:id="19"/>
       <w:r>
         <w:t>:</w:t>
       </w:r>
@@ -4230,7 +4446,7 @@
       </w:r>
     </w:p>
     <w:p>
-      <w:bookmarkStart w:id="19" w:name="_Toc376519913"/>
+      <w:bookmarkStart w:id="20" w:name="_Toc376763674"/>
       <w:r>
         <w:rPr>
           <w:rStyle w:val="Heading4Char"/>
@@ -4243,7 +4459,7 @@
         </w:rPr>
         <w:t>Always on top and 20% opacity</w:t>
       </w:r>
-      <w:bookmarkEnd w:id="19"/>
+      <w:bookmarkEnd w:id="20"/>
       <w:r>
         <w:t>:</w:t>
       </w:r>
@@ -4321,11 +4537,11 @@
       <w:pPr>
         <w:pStyle w:val="Heading1"/>
       </w:pPr>
-      <w:bookmarkStart w:id="20" w:name="_Toc376519914"/>
+      <w:bookmarkStart w:id="21" w:name="_Toc376763675"/>
       <w:r>
         <w:t>Options</w:t>
       </w:r>
-      <w:bookmarkEnd w:id="20"/>
+      <w:bookmarkEnd w:id="21"/>
     </w:p>
     <w:p>
       <w:r>
@@ -4492,10 +4708,10 @@
           <w:lang w:eastAsia="en-GB"/>
         </w:rPr>
         <w:drawing>
-          <wp:inline distT="0" distB="0" distL="0" distR="0" wp14:anchorId="7D9FDF6E" wp14:editId="794B708D">
-            <wp:extent cx="2276191" cy="2723810"/>
-            <wp:effectExtent l="0" t="0" r="0" b="635"/>
-            <wp:docPr id="28" name="Picture 28"/>
+          <wp:inline distT="0" distB="0" distL="0" distR="0" wp14:anchorId="3E398A24" wp14:editId="40755B2F">
+            <wp:extent cx="2238095" cy="2980953"/>
+            <wp:effectExtent l="0" t="0" r="0" b="0"/>
+            <wp:docPr id="3" name="Picture 3"/>
             <wp:cNvGraphicFramePr>
               <a:graphicFrameLocks xmlns:a="http://schemas.openxmlformats.org/drawingml/2006/main" noChangeAspect="1"/>
             </wp:cNvGraphicFramePr>
@@ -4515,7 +4731,7 @@
                   <pic:spPr>
                     <a:xfrm>
                       <a:off x="0" y="0"/>
-                      <a:ext cx="2276191" cy="2723810"/>
+                      <a:ext cx="2238095" cy="2980953"/>
                     </a:xfrm>
                     <a:prstGeom prst="rect">
                       <a:avLst/>
@@ -4569,14 +4785,14 @@
       <w:pPr>
         <w:pStyle w:val="Heading2"/>
       </w:pPr>
-      <w:bookmarkStart w:id="21" w:name="_Toc376519915"/>
+      <w:bookmarkStart w:id="22" w:name="_Toc376763676"/>
       <w:r>
         <w:t>Smaller W</w:t>
       </w:r>
       <w:r>
         <w:t>idth</w:t>
       </w:r>
-      <w:bookmarkEnd w:id="21"/>
+      <w:bookmarkEnd w:id="22"/>
     </w:p>
     <w:p>
       <w:r>
@@ -4651,7 +4867,7 @@
       </w:r>
     </w:p>
     <w:p>
-      <w:bookmarkStart w:id="22" w:name="_Toc376519916"/>
+      <w:bookmarkStart w:id="23" w:name="_Toc376763677"/>
       <w:r>
         <w:rPr>
           <w:rStyle w:val="Heading4Char"/>
@@ -4664,7 +4880,7 @@
         </w:rPr>
         <w:t>Default smaller width setting of 450</w:t>
       </w:r>
-      <w:bookmarkEnd w:id="22"/>
+      <w:bookmarkEnd w:id="23"/>
       <w:r>
         <w:t>.  Note that just enough of the dashboard is displayed to allow seeing that an IR requires ICB</w:t>
       </w:r>
@@ -4719,7 +4935,7 @@
       </w:r>
     </w:p>
     <w:p>
-      <w:bookmarkStart w:id="23" w:name="_Toc376519917"/>
+      <w:bookmarkStart w:id="24" w:name="_Toc376763678"/>
       <w:r>
         <w:rPr>
           <w:rStyle w:val="Heading4Char"/>
@@ -4732,7 +4948,7 @@
         </w:rPr>
         <w:t>Smaller width setting of 800</w:t>
       </w:r>
-      <w:bookmarkEnd w:id="23"/>
+      <w:bookmarkEnd w:id="24"/>
       <w:r>
         <w:t>.  Note more of the dashboard selections and IR to ICB is visible compared to the example above</w:t>
       </w:r>
@@ -4790,14 +5006,14 @@
       <w:pPr>
         <w:pStyle w:val="Heading2"/>
       </w:pPr>
-      <w:bookmarkStart w:id="24" w:name="_Toc376519918"/>
+      <w:bookmarkStart w:id="25" w:name="_Toc376763679"/>
       <w:r>
         <w:t>Smaller H</w:t>
       </w:r>
       <w:r>
         <w:t>eight</w:t>
       </w:r>
-      <w:bookmarkEnd w:id="24"/>
+      <w:bookmarkEnd w:id="25"/>
     </w:p>
     <w:p>
       <w:r>
@@ -4854,7 +5070,7 @@
       </w:r>
     </w:p>
     <w:p>
-      <w:bookmarkStart w:id="25" w:name="_Toc376519919"/>
+      <w:bookmarkStart w:id="26" w:name="_Toc376763680"/>
       <w:r>
         <w:rPr>
           <w:rStyle w:val="Heading4Char"/>
@@ -4873,7 +5089,7 @@
         </w:rPr>
         <w:t>.</w:t>
       </w:r>
-      <w:bookmarkEnd w:id="25"/>
+      <w:bookmarkEnd w:id="26"/>
       <w:r>
         <w:t xml:space="preserve">  Note that just enough of the dashboard is displayed to allow seeing that an IR requires ICB</w:t>
       </w:r>
@@ -4928,7 +5144,7 @@
       </w:r>
     </w:p>
     <w:p>
-      <w:bookmarkStart w:id="26" w:name="_Toc376519920"/>
+      <w:bookmarkStart w:id="27" w:name="_Toc376763681"/>
       <w:r>
         <w:rPr>
           <w:rStyle w:val="Heading4Char"/>
@@ -4947,7 +5163,7 @@
         </w:rPr>
         <w:t>255</w:t>
       </w:r>
-      <w:bookmarkEnd w:id="26"/>
+      <w:bookmarkEnd w:id="27"/>
       <w:r>
         <w:t xml:space="preserve">.  Note that it is possible to see both </w:t>
       </w:r>
@@ -5011,11 +5227,11 @@
       <w:pPr>
         <w:pStyle w:val="Heading2"/>
       </w:pPr>
-      <w:bookmarkStart w:id="27" w:name="_Toc376519921"/>
+      <w:bookmarkStart w:id="28" w:name="_Toc376763682"/>
       <w:r>
         <w:t>Clip Small Width</w:t>
       </w:r>
-      <w:bookmarkEnd w:id="27"/>
+      <w:bookmarkEnd w:id="28"/>
     </w:p>
     <w:p>
       <w:r>
@@ -5088,7 +5304,7 @@
       </w:r>
     </w:p>
     <w:p>
-      <w:bookmarkStart w:id="28" w:name="_Toc376519922"/>
+      <w:bookmarkStart w:id="29" w:name="_Toc376763683"/>
       <w:r>
         <w:rPr>
           <w:rStyle w:val="Heading4Char"/>
@@ -5101,7 +5317,7 @@
         </w:rPr>
         <w:t>Clip Small Width enabled and default Smaller Width of 450</w:t>
       </w:r>
-      <w:bookmarkEnd w:id="28"/>
+      <w:bookmarkEnd w:id="29"/>
       <w:r>
         <w:t>.  Note there are no scrollbars available to view the rest of the dashboard:</w:t>
       </w:r>
@@ -5153,7 +5369,7 @@
       </w:r>
     </w:p>
     <w:p>
-      <w:bookmarkStart w:id="29" w:name="_Toc376519923"/>
+      <w:bookmarkStart w:id="30" w:name="_Toc376763684"/>
       <w:r>
         <w:rPr>
           <w:rStyle w:val="Heading4Char"/>
@@ -5166,7 +5382,7 @@
         </w:rPr>
         <w:t>Clip Small Width disabled and default Smaller Width of 450</w:t>
       </w:r>
-      <w:bookmarkEnd w:id="29"/>
+      <w:bookmarkEnd w:id="30"/>
       <w:r>
         <w:t>.  Note that the dashboard columns are shrunk to fit the window and scrollbars are available to view the rest of the dashboard.</w:t>
       </w:r>
@@ -5223,7 +5439,7 @@
       </w:r>
     </w:p>
     <w:p>
-      <w:bookmarkStart w:id="30" w:name="_Toc376519924"/>
+      <w:bookmarkStart w:id="31" w:name="_Toc376763685"/>
       <w:r>
         <w:rPr>
           <w:rStyle w:val="Heading4Char"/>
@@ -5236,7 +5452,7 @@
         </w:rPr>
         <w:t>Small window with default settings Clip Small Width enabled, Smaller Width = 450, Smaller Height = 105</w:t>
       </w:r>
-      <w:bookmarkEnd w:id="30"/>
+      <w:bookmarkEnd w:id="31"/>
       <w:r>
         <w:t>.  Note that only enough of the dashboard is visible to allow monitoring of IRs needing ICB and that the rest of the IR information or dashboard is not viewable</w:t>
       </w:r>
@@ -5337,7 +5553,7 @@
       </w:r>
     </w:p>
     <w:p>
-      <w:bookmarkStart w:id="31" w:name="_Toc376519925"/>
+      <w:bookmarkStart w:id="32" w:name="_Toc376763686"/>
       <w:r>
         <w:rPr>
           <w:rStyle w:val="Heading4Char"/>
@@ -5350,7 +5566,7 @@
         </w:rPr>
         <w:t>Small window with Clip Small Width disabled, Smaller Width = 800, Smaller Height = 190</w:t>
       </w:r>
-      <w:bookmarkEnd w:id="31"/>
+      <w:bookmarkEnd w:id="32"/>
       <w:r>
         <w:t>.  Note that enough of the dashboard is displayed to allow monitoring of IRs needing ICB, the complete IR information is visible and that the remainder of the dashboard can be viewed by using the scrollbars</w:t>
       </w:r>
@@ -5454,11 +5670,11 @@
       <w:pPr>
         <w:pStyle w:val="Heading2"/>
       </w:pPr>
-      <w:bookmarkStart w:id="32" w:name="_Toc376519926"/>
+      <w:bookmarkStart w:id="33" w:name="_Toc376763687"/>
       <w:r>
         <w:t>Larger Width</w:t>
       </w:r>
-      <w:bookmarkEnd w:id="32"/>
+      <w:bookmarkEnd w:id="33"/>
     </w:p>
     <w:p>
       <w:r>
@@ -5515,7 +5731,7 @@
       </w:r>
     </w:p>
     <w:p>
-      <w:bookmarkStart w:id="33" w:name="_Toc376519927"/>
+      <w:bookmarkStart w:id="34" w:name="_Toc376763688"/>
       <w:r>
         <w:rPr>
           <w:rStyle w:val="Heading4Char"/>
@@ -5534,7 +5750,7 @@
         </w:rPr>
         <w:t>1350</w:t>
       </w:r>
-      <w:bookmarkEnd w:id="33"/>
+      <w:bookmarkEnd w:id="34"/>
       <w:r>
         <w:t>:</w:t>
       </w:r>
@@ -5583,7 +5799,7 @@
       </w:r>
     </w:p>
     <w:p>
-      <w:bookmarkStart w:id="34" w:name="_Toc376519928"/>
+      <w:bookmarkStart w:id="35" w:name="_Toc376763689"/>
       <w:r>
         <w:rPr>
           <w:rStyle w:val="Heading4Char"/>
@@ -5602,7 +5818,7 @@
         </w:rPr>
         <w:t>1900</w:t>
       </w:r>
-      <w:bookmarkEnd w:id="34"/>
+      <w:bookmarkEnd w:id="35"/>
       <w:r>
         <w:t>.  Note the spacing between columns is increased compare</w:t>
       </w:r>
@@ -5660,11 +5876,11 @@
       <w:pPr>
         <w:pStyle w:val="Heading2"/>
       </w:pPr>
-      <w:bookmarkStart w:id="35" w:name="_Toc376519929"/>
+      <w:bookmarkStart w:id="36" w:name="_Toc376763690"/>
       <w:r>
         <w:t>Larger Height</w:t>
       </w:r>
-      <w:bookmarkEnd w:id="35"/>
+      <w:bookmarkEnd w:id="36"/>
     </w:p>
     <w:p>
       <w:r>
@@ -5721,7 +5937,7 @@
       </w:r>
     </w:p>
     <w:p>
-      <w:bookmarkStart w:id="36" w:name="_Toc376519930"/>
+      <w:bookmarkStart w:id="37" w:name="_Toc376763691"/>
       <w:r>
         <w:rPr>
           <w:rStyle w:val="Heading4Char"/>
@@ -5734,7 +5950,7 @@
         </w:rPr>
         <w:t>Default larger height setting of 420</w:t>
       </w:r>
-      <w:bookmarkEnd w:id="36"/>
+      <w:bookmarkEnd w:id="37"/>
       <w:r>
         <w:t>.  Note there is an active vertical scrollbar indicating more information on the dashboard</w:t>
       </w:r>
@@ -5786,7 +6002,7 @@
       </w:r>
     </w:p>
     <w:p>
-      <w:bookmarkStart w:id="37" w:name="_Toc376519931"/>
+      <w:bookmarkStart w:id="38" w:name="_Toc376763692"/>
       <w:r>
         <w:rPr>
           <w:rStyle w:val="Heading4Char"/>
@@ -5817,7 +6033,7 @@
         </w:rPr>
         <w:t>600</w:t>
       </w:r>
-      <w:bookmarkEnd w:id="37"/>
+      <w:bookmarkEnd w:id="38"/>
       <w:r>
         <w:t xml:space="preserve">.  Note there </w:t>
       </w:r>
@@ -5878,32 +6094,44 @@
     </w:p>
     <w:p>
       <w:pPr>
-        <w:rPr>
-          <w:rFonts w:asciiTheme="majorHAnsi" w:eastAsiaTheme="majorEastAsia" w:hAnsiTheme="majorHAnsi" w:cstheme="majorBidi"/>
-          <w:b/>
-          <w:bCs/>
-          <w:color w:val="365F91" w:themeColor="accent1" w:themeShade="BF"/>
-          <w:sz w:val="28"/>
-          <w:szCs w:val="28"/>
-        </w:rPr>
-      </w:pPr>
-      <w:r>
-        <w:br w:type="page"/>
-      </w:r>
-    </w:p>
-    <w:p>
-      <w:pPr>
-        <w:pStyle w:val="Heading1"/>
-      </w:pPr>
-      <w:bookmarkStart w:id="38" w:name="_Toc376519932"/>
-      <w:r>
-        <w:t>Uninstalling</w:t>
-      </w:r>
-      <w:bookmarkEnd w:id="38"/>
-    </w:p>
-    <w:p>
-      <w:r>
-        <w:t>Anywhere in an open area in your Windows desktop right-click and select "Gadgets":</w:t>
+        <w:pStyle w:val="Heading2"/>
+      </w:pPr>
+      <w:bookmarkStart w:id="39" w:name="_Toc376763693"/>
+      <w:r>
+        <w:t>Delay Start</w:t>
+      </w:r>
+      <w:bookmarkEnd w:id="39"/>
+    </w:p>
+    <w:p>
+      <w:r>
+        <w:t xml:space="preserve">The "Delay start" will delay the launch of displaying the TACoBell web page in minutes.  By default the setting is 0 minutes.  However, if you are working remotely via the Siemens Remote Access tool then you will need to set some form of a delay to </w:t>
+      </w:r>
+      <w:r>
+        <w:t>displaying</w:t>
+      </w:r>
+      <w:r>
+        <w:t xml:space="preserve"> the TACoBell page as the TACoBell site is not accessible until you have logged into the Siemens Remote Access.</w:t>
+      </w:r>
+      <w:r>
+        <w:t xml:space="preserve">  By </w:t>
+      </w:r>
+      <w:r>
+        <w:t>setting a</w:t>
+      </w:r>
+      <w:r>
+        <w:t xml:space="preserve"> delay this will then allow you time to log into the Siemens network before </w:t>
+      </w:r>
+      <w:r>
+        <w:t>the</w:t>
+      </w:r>
+      <w:r>
+        <w:t xml:space="preserve"> TACoBell</w:t>
+      </w:r>
+      <w:r>
+        <w:t xml:space="preserve"> page is displayed</w:t>
+      </w:r>
+      <w:r>
+        <w:t>.</w:t>
       </w:r>
     </w:p>
     <w:p>
@@ -5916,10 +6144,10 @@
           <w:lang w:eastAsia="en-GB"/>
         </w:rPr>
         <w:drawing>
-          <wp:inline distT="0" distB="0" distL="0" distR="0" wp14:anchorId="238A9B47" wp14:editId="4E115075">
-            <wp:extent cx="2752381" cy="3638095"/>
-            <wp:effectExtent l="0" t="0" r="0" b="635"/>
-            <wp:docPr id="56" name="Picture 56"/>
+          <wp:inline distT="0" distB="0" distL="0" distR="0" wp14:anchorId="7EAE8855" wp14:editId="0BF74A43">
+            <wp:extent cx="2247619" cy="2990476"/>
+            <wp:effectExtent l="0" t="0" r="635" b="635"/>
+            <wp:docPr id="10" name="Picture 10"/>
             <wp:cNvGraphicFramePr>
               <a:graphicFrameLocks xmlns:a="http://schemas.openxmlformats.org/drawingml/2006/main" noChangeAspect="1"/>
             </wp:cNvGraphicFramePr>
@@ -5939,7 +6167,7 @@
                   <pic:spPr>
                     <a:xfrm>
                       <a:off x="0" y="0"/>
-                      <a:ext cx="2752381" cy="3638095"/>
+                      <a:ext cx="2247619" cy="2990476"/>
                     </a:xfrm>
                     <a:prstGeom prst="rect">
                       <a:avLst/>
@@ -5953,24 +6181,41 @@
       </w:r>
     </w:p>
     <w:p>
-      <w:r>
-        <w:t>Right-click on the TACoBell IR Dashboard and select Uninstall:</w:t>
-      </w:r>
-    </w:p>
-    <w:p>
-      <w:pPr>
-        <w:jc w:val="center"/>
-      </w:pPr>
-      <w:r>
+      <w:pPr>
         <w:rPr>
           <w:noProof/>
           <w:lang w:eastAsia="en-GB"/>
         </w:rPr>
+      </w:pPr>
+      <w:bookmarkStart w:id="40" w:name="_Toc376763694"/>
+      <w:r>
+        <w:rPr>
+          <w:rStyle w:val="Heading4Char"/>
+        </w:rPr>
+        <w:t>Example - Delay of 15 minutes</w:t>
+      </w:r>
+      <w:bookmarkEnd w:id="40"/>
+      <w:r>
+        <w:t>.  Note there is a countdown displaying how long until the TACoBell</w:t>
+      </w:r>
+      <w:r>
+        <w:t xml:space="preserve"> page is launched:</w:t>
+      </w:r>
+    </w:p>
+    <w:p>
+      <w:pPr>
+        <w:jc w:val="center"/>
+      </w:pPr>
+      <w:r>
+        <w:rPr>
+          <w:noProof/>
+          <w:lang w:eastAsia="en-GB"/>
+        </w:rPr>
         <w:drawing>
-          <wp:inline distT="0" distB="0" distL="0" distR="0" wp14:anchorId="26951A21" wp14:editId="1D886814">
-            <wp:extent cx="5731510" cy="3576683"/>
-            <wp:effectExtent l="0" t="0" r="2540" b="5080"/>
-            <wp:docPr id="57" name="Picture 57"/>
+          <wp:inline distT="0" distB="0" distL="0" distR="0" wp14:anchorId="1FACFC92" wp14:editId="4A622B74">
+            <wp:extent cx="4352381" cy="1133333"/>
+            <wp:effectExtent l="0" t="0" r="0" b="0"/>
+            <wp:docPr id="29" name="Picture 29"/>
             <wp:cNvGraphicFramePr>
               <a:graphicFrameLocks xmlns:a="http://schemas.openxmlformats.org/drawingml/2006/main" noChangeAspect="1"/>
             </wp:cNvGraphicFramePr>
@@ -5990,6 +6235,133 @@
                   <pic:spPr>
                     <a:xfrm>
                       <a:off x="0" y="0"/>
+                      <a:ext cx="4352381" cy="1133333"/>
+                    </a:xfrm>
+                    <a:prstGeom prst="rect">
+                      <a:avLst/>
+                    </a:prstGeom>
+                  </pic:spPr>
+                </pic:pic>
+              </a:graphicData>
+            </a:graphic>
+          </wp:inline>
+        </w:drawing>
+      </w:r>
+    </w:p>
+    <w:p>
+      <w:pPr>
+        <w:rPr>
+          <w:rFonts w:asciiTheme="majorHAnsi" w:eastAsiaTheme="majorEastAsia" w:hAnsiTheme="majorHAnsi" w:cstheme="majorBidi"/>
+          <w:b/>
+          <w:bCs/>
+          <w:color w:val="365F91" w:themeColor="accent1" w:themeShade="BF"/>
+          <w:sz w:val="28"/>
+          <w:szCs w:val="28"/>
+        </w:rPr>
+      </w:pPr>
+      <w:r>
+        <w:br w:type="page"/>
+      </w:r>
+    </w:p>
+    <w:p>
+      <w:pPr>
+        <w:pStyle w:val="Heading1"/>
+      </w:pPr>
+      <w:bookmarkStart w:id="41" w:name="_Toc376763695"/>
+      <w:r>
+        <w:t>Uninstalling</w:t>
+      </w:r>
+      <w:bookmarkEnd w:id="41"/>
+    </w:p>
+    <w:p>
+      <w:r>
+        <w:t>Anywhere in an open area in your Windows desktop right-click and select "Gadgets":</w:t>
+      </w:r>
+    </w:p>
+    <w:p>
+      <w:pPr>
+        <w:jc w:val="center"/>
+      </w:pPr>
+      <w:r>
+        <w:rPr>
+          <w:noProof/>
+          <w:lang w:eastAsia="en-GB"/>
+        </w:rPr>
+        <w:drawing>
+          <wp:inline distT="0" distB="0" distL="0" distR="0" wp14:anchorId="238A9B47" wp14:editId="4E115075">
+            <wp:extent cx="2752381" cy="3638095"/>
+            <wp:effectExtent l="0" t="0" r="0" b="635"/>
+            <wp:docPr id="56" name="Picture 56"/>
+            <wp:cNvGraphicFramePr>
+              <a:graphicFrameLocks xmlns:a="http://schemas.openxmlformats.org/drawingml/2006/main" noChangeAspect="1"/>
+            </wp:cNvGraphicFramePr>
+            <a:graphic xmlns:a="http://schemas.openxmlformats.org/drawingml/2006/main">
+              <a:graphicData uri="http://schemas.openxmlformats.org/drawingml/2006/picture">
+                <pic:pic xmlns:pic="http://schemas.openxmlformats.org/drawingml/2006/picture">
+                  <pic:nvPicPr>
+                    <pic:cNvPr id="0" name=""/>
+                    <pic:cNvPicPr/>
+                  </pic:nvPicPr>
+                  <pic:blipFill>
+                    <a:blip r:embed="rId59"/>
+                    <a:stretch>
+                      <a:fillRect/>
+                    </a:stretch>
+                  </pic:blipFill>
+                  <pic:spPr>
+                    <a:xfrm>
+                      <a:off x="0" y="0"/>
+                      <a:ext cx="2752381" cy="3638095"/>
+                    </a:xfrm>
+                    <a:prstGeom prst="rect">
+                      <a:avLst/>
+                    </a:prstGeom>
+                  </pic:spPr>
+                </pic:pic>
+              </a:graphicData>
+            </a:graphic>
+          </wp:inline>
+        </w:drawing>
+      </w:r>
+    </w:p>
+    <w:p>
+      <w:r>
+        <w:t>Right-click on the TACoBell IR Dashboard and select Uninstall:</w:t>
+      </w:r>
+    </w:p>
+    <w:p>
+      <w:pPr>
+        <w:jc w:val="center"/>
+      </w:pPr>
+      <w:r>
+        <w:rPr>
+          <w:noProof/>
+          <w:lang w:eastAsia="en-GB"/>
+        </w:rPr>
+        <w:drawing>
+          <wp:inline distT="0" distB="0" distL="0" distR="0" wp14:anchorId="26951A21" wp14:editId="1D886814">
+            <wp:extent cx="5731510" cy="3576683"/>
+            <wp:effectExtent l="0" t="0" r="2540" b="5080"/>
+            <wp:docPr id="57" name="Picture 57"/>
+            <wp:cNvGraphicFramePr>
+              <a:graphicFrameLocks xmlns:a="http://schemas.openxmlformats.org/drawingml/2006/main" noChangeAspect="1"/>
+            </wp:cNvGraphicFramePr>
+            <a:graphic xmlns:a="http://schemas.openxmlformats.org/drawingml/2006/main">
+              <a:graphicData uri="http://schemas.openxmlformats.org/drawingml/2006/picture">
+                <pic:pic xmlns:pic="http://schemas.openxmlformats.org/drawingml/2006/picture">
+                  <pic:nvPicPr>
+                    <pic:cNvPr id="0" name=""/>
+                    <pic:cNvPicPr/>
+                  </pic:nvPicPr>
+                  <pic:blipFill>
+                    <a:blip r:embed="rId60"/>
+                    <a:stretch>
+                      <a:fillRect/>
+                    </a:stretch>
+                  </pic:blipFill>
+                  <pic:spPr>
+                    <a:xfrm>
+                      <a:off x="0" y="0"/>
                       <a:ext cx="5731510" cy="3576683"/>
                     </a:xfrm>
                     <a:prstGeom prst="rect">
@@ -6033,7 +6405,7 @@
                     <pic:cNvPicPr/>
                   </pic:nvPicPr>
                   <pic:blipFill>
-                    <a:blip r:embed="rId59"/>
+                    <a:blip r:embed="rId61"/>
                     <a:stretch>
                       <a:fillRect/>
                     </a:stretch>
@@ -7442,7 +7814,7 @@
 </file>
 
 <file path=customXml/itemProps1.xml><?xml version="1.0" encoding="utf-8"?>
-<ds:datastoreItem xmlns:ds="http://schemas.openxmlformats.org/officeDocument/2006/customXml" ds:itemID="{4914EB08-F6EE-4D76-86E1-44EDB27333C9}">
+<ds:datastoreItem xmlns:ds="http://schemas.openxmlformats.org/officeDocument/2006/customXml" ds:itemID="{3BA05972-8970-4A0C-932B-21D67409D5ED}">
   <ds:schemaRefs>
     <ds:schemaRef ds:uri="http://schemas.openxmlformats.org/officeDocument/2006/bibliography"/>
   </ds:schemaRefs>

</xml_diff>